<commit_message>
edit progress report 1 and add report PDF
</commit_message>
<xml_diff>
--- a/Report/Progress1/CE-01 Progress Report 2565 v0.1.docx
+++ b/Report/Progress1/CE-01 Progress Report 2565 v0.1.docx
@@ -327,7 +327,13 @@
         <w:rPr>
           <w:u w:val="dotted"/>
         </w:rPr>
-        <w:t xml:space="preserve"> 12</w:t>
+        <w:t xml:space="preserve"> </w:t>
+      </w:r>
+      <w:r>
+        <w:rPr>
+          <w:u w:val="dotted"/>
+        </w:rPr>
+        <w:t>7</w:t>
       </w:r>
       <w:r>
         <w:t>%</w:t>
@@ -441,7 +447,7 @@
           <w:u w:val="dotted"/>
           <w:cs/>
         </w:rPr>
-        <w:t>4</w:t>
+        <w:t>0</w:t>
       </w:r>
       <w:r>
         <w:rPr>
@@ -693,21 +699,7 @@
         <w:rPr>
           <w:color w:val="000000" w:themeColor="text1"/>
         </w:rPr>
-        <w:t xml:space="preserve">review </w:t>
-      </w:r>
-      <w:proofErr w:type="spellStart"/>
-      <w:r>
-        <w:rPr>
-          <w:color w:val="000000" w:themeColor="text1"/>
-        </w:rPr>
-        <w:t>usecase</w:t>
-      </w:r>
-      <w:proofErr w:type="spellEnd"/>
-      <w:r>
-        <w:rPr>
-          <w:color w:val="000000" w:themeColor="text1"/>
-        </w:rPr>
-        <w:t xml:space="preserve"> diagram, system diagram </w:t>
+        <w:t xml:space="preserve">review usecase diagram, system diagram </w:t>
       </w:r>
       <w:r>
         <w:rPr>
@@ -1004,19 +996,11 @@
         </w:rPr>
         <w:t xml:space="preserve">การทำงานของระบบจาก </w:t>
       </w:r>
-      <w:proofErr w:type="spellStart"/>
-      <w:r>
-        <w:rPr>
-          <w:color w:val="000000" w:themeColor="text1"/>
-        </w:rPr>
-        <w:t>usecase</w:t>
-      </w:r>
-      <w:proofErr w:type="spellEnd"/>
-      <w:r>
-        <w:rPr>
-          <w:color w:val="000000" w:themeColor="text1"/>
-        </w:rPr>
-        <w:t xml:space="preserve"> diagram </w:t>
+      <w:r>
+        <w:rPr>
+          <w:color w:val="000000" w:themeColor="text1"/>
+        </w:rPr>
+        <w:t xml:space="preserve">usecase diagram </w:t>
       </w:r>
       <w:r>
         <w:rPr>
@@ -1884,19 +1868,11 @@
           <w:color w:val="000000" w:themeColor="text1"/>
         </w:rPr>
       </w:pPr>
-      <w:proofErr w:type="spellStart"/>
-      <w:r>
-        <w:rPr>
-          <w:color w:val="000000" w:themeColor="text1"/>
-        </w:rPr>
-        <w:t>Usecase</w:t>
-      </w:r>
-      <w:proofErr w:type="spellEnd"/>
-      <w:r>
-        <w:rPr>
-          <w:color w:val="000000" w:themeColor="text1"/>
-        </w:rPr>
-        <w:t xml:space="preserve"> Diagram</w:t>
+      <w:r>
+        <w:rPr>
+          <w:color w:val="000000" w:themeColor="text1"/>
+        </w:rPr>
+        <w:t>Usecase Diagram</w:t>
       </w:r>
     </w:p>
     <w:p>
@@ -4035,7 +4011,9 @@
     <w:rsid w:val="002466D2"/>
     <w:rsid w:val="00294023"/>
     <w:rsid w:val="005F1EAB"/>
+    <w:rsid w:val="0071198D"/>
     <w:rsid w:val="009633F9"/>
+    <w:rsid w:val="00DF4921"/>
     <w:rsid w:val="00F6262E"/>
   </w:rsids>
   <m:mathPr>

</xml_diff>